<commit_message>
small change to report
</commit_message>
<xml_diff>
--- a/Report.docx
+++ b/Report.docx
@@ -925,7 +925,15 @@
           </w:tcPr>
           <w:p>
             <w:r>
-              <w:t>Running, testing and fixing remaining bugs</w:t>
+              <w:t xml:space="preserve">Running, </w:t>
+            </w:r>
+            <w:proofErr w:type="gramStart"/>
+            <w:r>
+              <w:t>testing</w:t>
+            </w:r>
+            <w:proofErr w:type="gramEnd"/>
+            <w:r>
+              <w:t xml:space="preserve"> and fixing remaining bugs</w:t>
             </w:r>
             <w:r>
               <w:t>, and code commenting.</w:t>
@@ -1044,7 +1052,15 @@
           </w:tcPr>
           <w:p>
             <w:r>
-              <w:t>Finish report, final bug fixes. Final review of project to make any last minute changes. Submission.</w:t>
+              <w:t xml:space="preserve">Finish report, final bug fixes. Final review of project to make any </w:t>
+            </w:r>
+            <w:proofErr w:type="gramStart"/>
+            <w:r>
+              <w:t>last minute</w:t>
+            </w:r>
+            <w:proofErr w:type="gramEnd"/>
+            <w:r>
+              <w:t xml:space="preserve"> changes. Submission.</w:t>
             </w:r>
           </w:p>
         </w:tc>
@@ -1131,7 +1147,15 @@
         <w:t xml:space="preserve"> they are really just entering a distribution of weights to create the probability they would like to have for their game</w:t>
       </w:r>
       <w:r>
-        <w:t xml:space="preserve"> (due to the fact that pebbles are drawn at random the only way to increase the probability of a certain weight is to increase the amount of pebbles of that weight in a bag).</w:t>
+        <w:t xml:space="preserve"> (due to the fact that pebbles are drawn at random the only way to increase the probability of a certain weight is to increase the </w:t>
+      </w:r>
+      <w:proofErr w:type="gramStart"/>
+      <w:r>
+        <w:t>amount</w:t>
+      </w:r>
+      <w:proofErr w:type="gramEnd"/>
+      <w:r>
+        <w:t xml:space="preserve"> of pebbles of that weight in a bag).</w:t>
       </w:r>
     </w:p>
     <w:p>
@@ -1160,7 +1184,15 @@
         <w:t>and then to duplicate this new distribution for as many players as the user entered to ensure the game would be playable</w:t>
       </w:r>
       <w:r>
-        <w:t xml:space="preserve"> for whatever number of players the user entered as well regardless of the original amount of pebbles taken from the flies. This would all be done</w:t>
+        <w:t xml:space="preserve"> for whatever number of players the user entered as well regardless of the original </w:t>
+      </w:r>
+      <w:proofErr w:type="gramStart"/>
+      <w:r>
+        <w:t>amount</w:t>
+      </w:r>
+      <w:proofErr w:type="gramEnd"/>
+      <w:r>
+        <w:t xml:space="preserve"> of pebbles taken from the flies. This would all be done</w:t>
       </w:r>
       <w:r>
         <w:t xml:space="preserve"> while maintaining the probability distribution that the user entere</w:t>
@@ -1189,7 +1221,13 @@
         <w:t xml:space="preserve"> </w:t>
       </w:r>
       <w:r>
-        <w:t>the idea of the user entering files that</w:t>
+        <w:t xml:space="preserve">the idea of </w:t>
+      </w:r>
+      <w:r>
+        <w:t>handling for the</w:t>
+      </w:r>
+      <w:r>
+        <w:t xml:space="preserve"> user entering files that</w:t>
       </w:r>
       <w:r>
         <w:t xml:space="preserve"> that contained a distribution of pebble weights that would make it so that a hand could never </w:t>
@@ -1198,8 +1236,24 @@
         <w:t>hold a weight of 100</w:t>
       </w:r>
       <w:r>
-        <w:t>. Therefore</w:t>
-      </w:r>
+        <w:t xml:space="preserve"> where both </w:t>
+      </w:r>
+      <w:proofErr w:type="gramStart"/>
+      <w:r>
+        <w:t>would situations would</w:t>
+      </w:r>
+      <w:proofErr w:type="gramEnd"/>
+      <w:r>
+        <w:t xml:space="preserve"> require the code to handle user inputs that were correct syntactically but still caused issues for a perfect running of the game</w:t>
+      </w:r>
+      <w:r>
+        <w:t xml:space="preserve">. </w:t>
+      </w:r>
+      <w:proofErr w:type="gramStart"/>
+      <w:r>
+        <w:t>Therefore</w:t>
+      </w:r>
+      <w:proofErr w:type="gramEnd"/>
       <w:r>
         <w:t xml:space="preserve"> for continuity’s sake we chose to simply return to the user that they did not have enough pebbles in one of their entered files.</w:t>
       </w:r>
@@ -1251,6 +1305,7 @@
         <w:t xml:space="preserve"> So while it would be feasible to create methods to catch certain constraints (such as checking whether there were pebbles in the bags that make it impossible to get 100 with them in your hand), we found that for it to make enough of a difference that we wanted to implement it the method would have to brute-force its way through permutations which became completely infeasible as number of player/number of pebbles increases, or to use approximations which could still become infeasible and was also quite complicated to implement.</w:t>
       </w:r>
     </w:p>
+    <w:p/>
     <w:sectPr>
       <w:pgSz w:w="11906" w:h="16838"/>
       <w:pgMar w:top="1440" w:right="1440" w:bottom="1440" w:left="1440" w:header="708" w:footer="708" w:gutter="0"/>

</xml_diff>

<commit_message>
updated report and code
added singleton to report and fixed naming conventions in code
</commit_message>
<xml_diff>
--- a/Report.docx
+++ b/Report.docx
@@ -307,10 +307,16 @@
           </w:tcPr>
           <w:p>
             <w:r>
-              <w:t>5</w:t>
-            </w:r>
-            <w:r>
-              <w:t>:30-7:30pm</w:t>
+              <w:t>4</w:t>
+            </w:r>
+            <w:r>
+              <w:t>:30-</w:t>
+            </w:r>
+            <w:r>
+              <w:t>6</w:t>
+            </w:r>
+            <w:r>
+              <w:t>:30pm</w:t>
             </w:r>
           </w:p>
         </w:tc>
@@ -693,7 +699,16 @@
           </w:tcPr>
           <w:p>
             <w:r>
-              <w:t>5:30-7:30pm</w:t>
+              <w:t>4</w:t>
+            </w:r>
+            <w:r>
+              <w:t>:30-</w:t>
+            </w:r>
+            <w:r>
+              <w:t>6</w:t>
+            </w:r>
+            <w:r>
+              <w:t>:30pm</w:t>
             </w:r>
           </w:p>
         </w:tc>
@@ -982,7 +997,13 @@
           </w:tcPr>
           <w:p>
             <w:r>
-              <w:t>5:30-7</w:t>
+              <w:t>4</w:t>
+            </w:r>
+            <w:r>
+              <w:t>:30-</w:t>
+            </w:r>
+            <w:r>
+              <w:t>6</w:t>
             </w:r>
             <w:r>
               <w:t>:</w:t>
@@ -1081,6 +1102,20 @@
         </w:tc>
       </w:tr>
     </w:tbl>
+    <w:p>
+      <w:pPr>
+        <w:rPr>
+          <w:u w:val="single"/>
+        </w:rPr>
+      </w:pPr>
+    </w:p>
+    <w:p>
+      <w:pPr>
+        <w:rPr>
+          <w:u w:val="single"/>
+        </w:rPr>
+      </w:pPr>
+    </w:p>
     <w:p>
       <w:pPr>
         <w:rPr>
@@ -1113,78 +1148,56 @@
       </w:r>
     </w:p>
     <w:p>
-      <w:r>
-        <w:t xml:space="preserve">We originally considered handling ensuring that bags contained enough pebbles for the </w:t>
-      </w:r>
-      <w:r>
-        <w:t>game</w:t>
-      </w:r>
-      <w:r>
-        <w:t xml:space="preserve"> in the code</w:t>
-      </w:r>
-      <w:r>
-        <w:t>. W</w:t>
-      </w:r>
-      <w:r>
-        <w:t xml:space="preserve">ith the idea </w:t>
-      </w:r>
-      <w:r>
-        <w:t xml:space="preserve">behind this </w:t>
-      </w:r>
-      <w:r>
-        <w:t>being that when user</w:t>
-      </w:r>
-      <w:r>
-        <w:t xml:space="preserve"> is</w:t>
-      </w:r>
-      <w:r>
-        <w:t xml:space="preserve"> entering files</w:t>
-      </w:r>
-      <w:r>
-        <w:t>,</w:t>
-      </w:r>
-      <w:r>
-        <w:t xml:space="preserve"> they are really just entering a distribution of weights to create the probability they would like to have for their game</w:t>
-      </w:r>
-      <w:r>
-        <w:t xml:space="preserve"> (due to the fact that pebbles are drawn at random the only way to increase the probability of a certain weight is to increase the </w:t>
-      </w:r>
-      <w:proofErr w:type="gramStart"/>
-      <w:r>
-        <w:t>amount</w:t>
-      </w:r>
-      <w:proofErr w:type="gramEnd"/>
-      <w:r>
-        <w:t xml:space="preserve"> of pebbles of that weight in a bag).</w:t>
+      <w:pPr>
+        <w:rPr>
+          <w:b/>
+          <w:bCs/>
+        </w:rPr>
+      </w:pPr>
+      <w:r>
+        <w:rPr>
+          <w:b/>
+          <w:bCs/>
+        </w:rPr>
+        <w:t>Handling invalid total number of pebbles inputted:</w:t>
       </w:r>
     </w:p>
     <w:p>
       <w:r>
-        <w:t>Hence,</w:t>
-      </w:r>
-      <w:r>
-        <w:t xml:space="preserve"> we thought about</w:t>
-      </w:r>
-      <w:r>
-        <w:t xml:space="preserve"> implementing this by</w:t>
-      </w:r>
-      <w:r>
-        <w:t xml:space="preserve"> taking this distribution and duplicating it until the total pebbles </w:t>
-      </w:r>
-      <w:r>
-        <w:t>were</w:t>
-      </w:r>
-      <w:r>
-        <w:t xml:space="preserve"> greater than 11 </w:t>
-      </w:r>
-      <w:r>
-        <w:t xml:space="preserve">to make it valid for 1 player, </w:t>
-      </w:r>
-      <w:r>
-        <w:t>and then to duplicate this new distribution for as many players as the user entered to ensure the game would be playable</w:t>
-      </w:r>
-      <w:r>
-        <w:t xml:space="preserve"> for whatever number of players the user entered as well regardless of the original </w:t>
+        <w:t xml:space="preserve">We originally considered handling ensuring that bags contained enough pebbles for the </w:t>
+      </w:r>
+      <w:r>
+        <w:t>game</w:t>
+      </w:r>
+      <w:r>
+        <w:t xml:space="preserve"> in the code</w:t>
+      </w:r>
+      <w:r>
+        <w:t>. W</w:t>
+      </w:r>
+      <w:r>
+        <w:t xml:space="preserve">ith the idea </w:t>
+      </w:r>
+      <w:r>
+        <w:t xml:space="preserve">behind this </w:t>
+      </w:r>
+      <w:r>
+        <w:t>being that when user</w:t>
+      </w:r>
+      <w:r>
+        <w:t xml:space="preserve"> is</w:t>
+      </w:r>
+      <w:r>
+        <w:t xml:space="preserve"> entering files</w:t>
+      </w:r>
+      <w:r>
+        <w:t>,</w:t>
+      </w:r>
+      <w:r>
+        <w:t xml:space="preserve"> they are really just entering a distribution of weights to create the probability they would like to have for their game</w:t>
+      </w:r>
+      <w:r>
+        <w:t xml:space="preserve"> (due to the fact that pebbles are drawn at random the only way to increase the probability of a certain weight is to increase the </w:t>
       </w:r>
       <w:proofErr w:type="gramStart"/>
       <w:r>
@@ -1192,74 +1205,126 @@
       </w:r>
       <w:proofErr w:type="gramEnd"/>
       <w:r>
-        <w:t xml:space="preserve"> of pebbles taken from the flies. This would all be done</w:t>
-      </w:r>
-      <w:r>
-        <w:t xml:space="preserve"> while maintaining the probability distribution that the user entere</w:t>
-      </w:r>
-      <w:r>
-        <w:t>d as the number of pebbles is simply correct</w:t>
-      </w:r>
-      <w:r>
-        <w:t>ed</w:t>
-      </w:r>
-      <w:r>
-        <w:t xml:space="preserve"> through duplication so the frequency of a certain pebble weight would never change.</w:t>
+        <w:t xml:space="preserve"> of pebbles of that weight in a bag).</w:t>
       </w:r>
     </w:p>
     <w:p>
       <w:r>
-        <w:t>We eventually decided not to handle this for the user as it was</w:t>
-      </w:r>
-      <w:r>
-        <w:t xml:space="preserve"> quite</w:t>
-      </w:r>
-      <w:r>
-        <w:t xml:space="preserve"> similar to</w:t>
-      </w:r>
-      <w:r>
-        <w:t xml:space="preserve"> </w:t>
-      </w:r>
-      <w:r>
-        <w:t xml:space="preserve">the idea of </w:t>
-      </w:r>
-      <w:r>
-        <w:t>handling for the</w:t>
-      </w:r>
-      <w:r>
-        <w:t xml:space="preserve"> user entering files that</w:t>
-      </w:r>
-      <w:r>
-        <w:t xml:space="preserve"> that contained a distribution of pebble weights that would make it so that a hand could never </w:t>
-      </w:r>
-      <w:r>
-        <w:t>hold a weight of 100</w:t>
-      </w:r>
-      <w:r>
-        <w:t xml:space="preserve"> where both </w:t>
+        <w:t>Hence,</w:t>
+      </w:r>
+      <w:r>
+        <w:t xml:space="preserve"> we thought about</w:t>
+      </w:r>
+      <w:r>
+        <w:t xml:space="preserve"> implementing this by</w:t>
+      </w:r>
+      <w:r>
+        <w:t xml:space="preserve"> taking this distribution and duplicating it until the total pebbles </w:t>
+      </w:r>
+      <w:r>
+        <w:t>were</w:t>
+      </w:r>
+      <w:r>
+        <w:t xml:space="preserve"> greater than 11 </w:t>
+      </w:r>
+      <w:r>
+        <w:t xml:space="preserve">to make it valid for 1 player, </w:t>
+      </w:r>
+      <w:r>
+        <w:t>and then to duplicate this new distribution for as many players as the user entered to ensure the game would be playable</w:t>
+      </w:r>
+      <w:r>
+        <w:t xml:space="preserve"> for whatever number of players the user entered as well regardless of the original </w:t>
       </w:r>
       <w:proofErr w:type="gramStart"/>
       <w:r>
-        <w:t>would situations would</w:t>
+        <w:t>amount</w:t>
       </w:r>
       <w:proofErr w:type="gramEnd"/>
       <w:r>
-        <w:t xml:space="preserve"> require the code to handle user inputs that were correct syntactically but still caused issues for a perfect running of the game</w:t>
-      </w:r>
-      <w:r>
-        <w:t xml:space="preserve">. </w:t>
-      </w:r>
-      <w:proofErr w:type="gramStart"/>
-      <w:r>
-        <w:t>Therefore</w:t>
-      </w:r>
-      <w:proofErr w:type="gramEnd"/>
-      <w:r>
-        <w:t xml:space="preserve"> for continuity’s sake we chose to simply return to the user that they did not have enough pebbles in one of their entered files.</w:t>
+        <w:t xml:space="preserve"> of pebbles taken from the flies. This would all be done</w:t>
+      </w:r>
+      <w:r>
+        <w:t xml:space="preserve"> while maintaining the probability distribution that the user entere</w:t>
+      </w:r>
+      <w:r>
+        <w:t>d as the number of pebbles is simply correct</w:t>
+      </w:r>
+      <w:r>
+        <w:t>ed</w:t>
+      </w:r>
+      <w:r>
+        <w:t xml:space="preserve"> through duplication so the frequency of a certain pebble weight would never change.</w:t>
       </w:r>
     </w:p>
     <w:p>
       <w:r>
+        <w:t>We eventually decided not to handle this for the user as it was</w:t>
+      </w:r>
+      <w:r>
+        <w:t xml:space="preserve"> quite</w:t>
+      </w:r>
+      <w:r>
+        <w:t xml:space="preserve"> similar to</w:t>
+      </w:r>
+      <w:r>
+        <w:t xml:space="preserve"> </w:t>
+      </w:r>
+      <w:r>
+        <w:t xml:space="preserve">the idea of </w:t>
+      </w:r>
+      <w:r>
+        <w:t>handling for the</w:t>
+      </w:r>
+      <w:r>
+        <w:t xml:space="preserve"> user entering files that</w:t>
+      </w:r>
+      <w:r>
+        <w:t xml:space="preserve"> that contained a distribution of pebble weights that would make it so that a hand could never </w:t>
+      </w:r>
+      <w:r>
+        <w:t>hold a weight of 100</w:t>
+      </w:r>
+      <w:r>
+        <w:t xml:space="preserve"> where both </w:t>
+      </w:r>
+      <w:proofErr w:type="gramStart"/>
+      <w:r>
+        <w:t>would situations would</w:t>
+      </w:r>
+      <w:proofErr w:type="gramEnd"/>
+      <w:r>
+        <w:t xml:space="preserve"> require the code to handle user inputs that were correct syntactically but still caused issues for a perfect running of the game</w:t>
+      </w:r>
+      <w:r>
+        <w:t xml:space="preserve">. </w:t>
+      </w:r>
+      <w:proofErr w:type="gramStart"/>
+      <w:r>
+        <w:t>Therefore</w:t>
+      </w:r>
+      <w:proofErr w:type="gramEnd"/>
+      <w:r>
+        <w:t xml:space="preserve"> for continuity’s sake we chose to simply return to the user that they did not have enough pebbles in one of their entered files.</w:t>
+      </w:r>
+    </w:p>
+    <w:p>
+      <w:pPr>
+        <w:rPr>
+          <w:b/>
+          <w:bCs/>
+        </w:rPr>
+      </w:pPr>
+      <w:r>
+        <w:rPr>
+          <w:b/>
+          <w:bCs/>
+        </w:rPr>
+        <w:t>Handling distributions of pebbles where 100 is impossible to make:</w:t>
+      </w:r>
+    </w:p>
+    <w:p>
+      <w:r>
         <w:t>We chose not to handle distributions of pebble weights that make a hand reaching 100 impossible and just to let the code run</w:t>
       </w:r>
       <w:r>
@@ -1303,12 +1368,223 @@
       </w:r>
       <w:r>
         <w:t xml:space="preserve"> So while it would be feasible to create methods to catch certain constraints (such as checking whether there were pebbles in the bags that make it impossible to get 100 with them in your hand), we found that for it to make enough of a difference that we wanted to implement it the method would have to brute-force its way through permutations which became completely infeasible as number of player/number of pebbles increases, or to use approximations which could still become infeasible and was also quite complicated to implement.</w:t>
+      </w:r>
+    </w:p>
+    <w:p>
+      <w:pPr>
+        <w:rPr>
+          <w:b/>
+          <w:bCs/>
+        </w:rPr>
+      </w:pPr>
+      <w:r>
+        <w:rPr>
+          <w:b/>
+          <w:bCs/>
+        </w:rPr>
+        <w:t xml:space="preserve">Use of Singleton Pattern for </w:t>
+      </w:r>
+      <w:proofErr w:type="spellStart"/>
+      <w:r>
+        <w:rPr>
+          <w:b/>
+          <w:bCs/>
+        </w:rPr>
+        <w:t>PebbleGame</w:t>
+      </w:r>
+      <w:proofErr w:type="spellEnd"/>
+      <w:r>
+        <w:rPr>
+          <w:b/>
+          <w:bCs/>
+        </w:rPr>
+        <w:t xml:space="preserve"> game state:</w:t>
+      </w:r>
+    </w:p>
+    <w:p>
+      <w:proofErr w:type="gramStart"/>
+      <w:r>
+        <w:t>Originally</w:t>
+      </w:r>
+      <w:proofErr w:type="gramEnd"/>
+      <w:r>
+        <w:t xml:space="preserve"> we were unable to access the instance of a </w:t>
+      </w:r>
+      <w:proofErr w:type="spellStart"/>
+      <w:r>
+        <w:t>PebbleGame</w:t>
+      </w:r>
+      <w:proofErr w:type="spellEnd"/>
+      <w:r>
+        <w:t xml:space="preserve"> from the static main method. This </w:t>
+      </w:r>
+      <w:proofErr w:type="gramStart"/>
+      <w:r>
+        <w:t>lead</w:t>
+      </w:r>
+      <w:proofErr w:type="gramEnd"/>
+      <w:r>
+        <w:t xml:space="preserve"> us to having to create another instance of the </w:t>
+      </w:r>
+      <w:proofErr w:type="spellStart"/>
+      <w:r>
+        <w:t>PebbleGame</w:t>
+      </w:r>
+      <w:proofErr w:type="spellEnd"/>
+      <w:r>
+        <w:t xml:space="preserve"> within the already created instance of </w:t>
+      </w:r>
+      <w:proofErr w:type="spellStart"/>
+      <w:r>
+        <w:t>PebbleGame</w:t>
+      </w:r>
+      <w:proofErr w:type="spellEnd"/>
+      <w:r>
+        <w:t xml:space="preserve"> in the method </w:t>
+      </w:r>
+      <w:proofErr w:type="spellStart"/>
+      <w:r>
+        <w:t>runPlayers</w:t>
+      </w:r>
+      <w:proofErr w:type="spellEnd"/>
+      <w:r>
+        <w:t xml:space="preserve">, we then had to create instances of players within an instance of a player array within our instance of </w:t>
+      </w:r>
+      <w:proofErr w:type="spellStart"/>
+      <w:r>
+        <w:t>PebbleGame</w:t>
+      </w:r>
+      <w:proofErr w:type="spellEnd"/>
+      <w:r>
+        <w:t xml:space="preserve">. This was very inefficient and created a large overhead. By implementing </w:t>
+      </w:r>
+      <w:proofErr w:type="spellStart"/>
+      <w:r>
+        <w:t>PebbleGame</w:t>
+      </w:r>
+      <w:proofErr w:type="spellEnd"/>
+      <w:r>
+        <w:t xml:space="preserve"> as a Singleton Pattern we only needed to create one instance of </w:t>
+      </w:r>
+      <w:proofErr w:type="spellStart"/>
+      <w:r>
+        <w:t>PebbleGame</w:t>
+      </w:r>
+      <w:proofErr w:type="spellEnd"/>
+      <w:r>
+        <w:t xml:space="preserve"> to solve the problem and run the program.</w:t>
+      </w:r>
+    </w:p>
+    <w:p>
+      <w:pPr>
+        <w:rPr>
+          <w:b/>
+          <w:bCs/>
+        </w:rPr>
+      </w:pPr>
+      <w:r>
+        <w:rPr>
+          <w:b/>
+          <w:bCs/>
+        </w:rPr>
+        <w:t>Design choice of atomic Draw and Discard method:</w:t>
+      </w:r>
+    </w:p>
+    <w:p>
+      <w:proofErr w:type="gramStart"/>
+      <w:r>
+        <w:t>Originally</w:t>
+      </w:r>
+      <w:proofErr w:type="gramEnd"/>
+      <w:r>
+        <w:t xml:space="preserve"> we had one method for drawing and discarding with the idea being to make the bags atomic memory spaces so that concurrency could occur within a single method while keeping it thread safe. However, we decided that as the specification required of us to create a game for only a specified number of three bags that did not change, we decided it would be simpler to code individual synchronised methods that still preserve the atomic action of drawing and discarding for each of the bags to create a simpler solution than what would have been required otherwise using our original method.</w:t>
+      </w:r>
+      <w:r>
+        <w:t xml:space="preserve"> In doing this we tried to comply more closely with what was required of us rather than making something more complex than what the user (specification) asked for.</w:t>
+      </w:r>
+    </w:p>
+    <w:p>
+      <w:pPr>
+        <w:rPr>
+          <w:b/>
+          <w:bCs/>
+        </w:rPr>
+      </w:pPr>
+      <w:r>
+        <w:rPr>
+          <w:b/>
+          <w:bCs/>
+        </w:rPr>
+        <w:lastRenderedPageBreak/>
+        <w:t xml:space="preserve">Placement of the </w:t>
+      </w:r>
+      <w:proofErr w:type="gramStart"/>
+      <w:r>
+        <w:rPr>
+          <w:b/>
+          <w:bCs/>
+        </w:rPr>
+        <w:t>run(</w:t>
+      </w:r>
+      <w:proofErr w:type="gramEnd"/>
+      <w:r>
+        <w:rPr>
+          <w:b/>
+          <w:bCs/>
+        </w:rPr>
+        <w:t>) method for threads:</w:t>
+      </w:r>
+    </w:p>
+    <w:p>
+      <w:r>
+        <w:t xml:space="preserve">Originally we wanted </w:t>
+      </w:r>
+      <w:proofErr w:type="gramStart"/>
+      <w:r>
+        <w:t>run(</w:t>
+      </w:r>
+      <w:proofErr w:type="gramEnd"/>
+      <w:r>
+        <w:t xml:space="preserve">) to exist in the </w:t>
+      </w:r>
+      <w:proofErr w:type="spellStart"/>
+      <w:r>
+        <w:t>PebbleGame</w:t>
+      </w:r>
+      <w:proofErr w:type="spellEnd"/>
+      <w:r>
+        <w:t xml:space="preserve"> class however we found that it would be confusing and not developer friendly as the threads tend to act as players and we wanted to therefore model this view of the game from a “player’s” perspective. It was also requiring a more complex solution </w:t>
+      </w:r>
+      <w:proofErr w:type="gramStart"/>
+      <w:r>
+        <w:t>in order to</w:t>
+      </w:r>
+      <w:proofErr w:type="gramEnd"/>
+      <w:r>
+        <w:t xml:space="preserve"> pass players into threads, so in creating a specialised </w:t>
+      </w:r>
+      <w:proofErr w:type="spellStart"/>
+      <w:r>
+        <w:t>Player</w:t>
+      </w:r>
+      <w:r>
+        <w:t>T</w:t>
+      </w:r>
+      <w:r>
+        <w:t>hread</w:t>
+      </w:r>
+      <w:proofErr w:type="spellEnd"/>
+      <w:r>
+        <w:t xml:space="preserve"> class</w:t>
+      </w:r>
+      <w:r>
+        <w:t xml:space="preserve"> to help run the game we created far easier to understand code.</w:t>
       </w:r>
     </w:p>
     <w:p/>
     <w:sectPr>
       <w:pgSz w:w="11906" w:h="16838"/>
-      <w:pgMar w:top="1440" w:right="1440" w:bottom="1440" w:left="1440" w:header="708" w:footer="708" w:gutter="0"/>
+      <w:pgMar w:top="1134" w:right="1134" w:bottom="1134" w:left="1134" w:header="709" w:footer="709" w:gutter="0"/>
       <w:cols w:space="708"/>
       <w:docGrid w:linePitch="360"/>
     </w:sectPr>

</xml_diff>

<commit_message>
starvation section of report
</commit_message>
<xml_diff>
--- a/Report.docx
+++ b/Report.docx
@@ -769,7 +769,13 @@
               <w:t xml:space="preserve">Added file writing, </w:t>
             </w:r>
             <w:r>
-              <w:t>bug fixing, checked coded against specification.</w:t>
+              <w:t xml:space="preserve">bug fixing, checked coded against </w:t>
+            </w:r>
+            <w:r>
+              <w:t xml:space="preserve">the </w:t>
+            </w:r>
+            <w:r>
+              <w:t>specification.</w:t>
             </w:r>
           </w:p>
         </w:tc>
@@ -853,7 +859,13 @@
               <w:t>Bug fixing, and discussion on remaining tasks to tack</w:t>
             </w:r>
             <w:r>
-              <w:t>le and code commenting.</w:t>
+              <w:t>le</w:t>
+            </w:r>
+            <w:r>
+              <w:t>,</w:t>
+            </w:r>
+            <w:r>
+              <w:t xml:space="preserve"> and code commenting.</w:t>
             </w:r>
           </w:p>
         </w:tc>
@@ -940,13 +952,11 @@
           </w:tcPr>
           <w:p>
             <w:r>
-              <w:t xml:space="preserve">Running, </w:t>
-            </w:r>
-            <w:proofErr w:type="gramStart"/>
-            <w:r>
-              <w:t>testing</w:t>
-            </w:r>
-            <w:proofErr w:type="gramEnd"/>
+              <w:t>Running, testing</w:t>
+            </w:r>
+            <w:r>
+              <w:t>,</w:t>
+            </w:r>
             <w:r>
               <w:t xml:space="preserve"> and fixing remaining bugs</w:t>
             </w:r>
@@ -1073,15 +1083,19 @@
           </w:tcPr>
           <w:p>
             <w:r>
-              <w:t xml:space="preserve">Finish report, final bug fixes. Final review of project to make any </w:t>
-            </w:r>
-            <w:proofErr w:type="gramStart"/>
-            <w:r>
-              <w:t>last minute</w:t>
-            </w:r>
-            <w:proofErr w:type="gramEnd"/>
-            <w:r>
-              <w:t xml:space="preserve"> changes. Submission.</w:t>
+              <w:t xml:space="preserve">Finish report, final bug fixes. Final review of </w:t>
+            </w:r>
+            <w:r>
+              <w:t xml:space="preserve">the </w:t>
+            </w:r>
+            <w:r>
+              <w:t>project to make any last</w:t>
+            </w:r>
+            <w:r>
+              <w:t>-</w:t>
+            </w:r>
+            <w:r>
+              <w:t>minute changes. Submission.</w:t>
             </w:r>
           </w:p>
         </w:tc>
@@ -1143,7 +1157,6 @@
           <w:b/>
           <w:bCs/>
         </w:rPr>
-        <w:lastRenderedPageBreak/>
         <w:t>Design Choices:</w:t>
       </w:r>
     </w:p>
@@ -1500,7 +1513,11 @@
         <w:t xml:space="preserve"> we had one method for drawing and discarding with the idea being to make the bags atomic memory spaces so that concurrency could occur within a single method while keeping it thread safe. However, we decided that as the specification required of us to create a game for only a specified number of three bags that did not change, we decided it would be simpler to code individual synchronised methods that still preserve the atomic action of drawing and discarding for each of the bags to create a simpler solution than what would have been required otherwise using our original method.</w:t>
       </w:r>
       <w:r>
-        <w:t xml:space="preserve"> In doing this we tried to comply more closely with what was required of us rather than making something more complex than what the user (specification) asked for.</w:t>
+        <w:t xml:space="preserve"> In doing this we tried to </w:t>
+      </w:r>
+      <w:r>
+        <w:lastRenderedPageBreak/>
+        <w:t>comply more closely with what was required of us rather than making something more complex than what the user (specification) asked for.</w:t>
       </w:r>
     </w:p>
     <w:p>
@@ -1515,7 +1532,6 @@
           <w:b/>
           <w:bCs/>
         </w:rPr>
-        <w:lastRenderedPageBreak/>
         <w:t xml:space="preserve">Placement of the </w:t>
       </w:r>
       <w:proofErr w:type="gramStart"/>
@@ -1581,7 +1597,201 @@
         <w:t xml:space="preserve"> to help run the game we created far easier to understand code.</w:t>
       </w:r>
     </w:p>
-    <w:p/>
+    <w:p>
+      <w:pPr>
+        <w:rPr>
+          <w:b/>
+          <w:bCs/>
+        </w:rPr>
+      </w:pPr>
+      <w:r>
+        <w:rPr>
+          <w:b/>
+          <w:bCs/>
+        </w:rPr>
+        <w:t>Handling of starvation between player threads:</w:t>
+      </w:r>
+    </w:p>
+    <w:p>
+      <w:proofErr w:type="gramStart"/>
+      <w:r>
+        <w:t>Originally</w:t>
+      </w:r>
+      <w:proofErr w:type="gramEnd"/>
+      <w:r>
+        <w:t xml:space="preserve"> we faced a small starvation issue which was rectified by creating a separate loop to start threads from that used to create them as that decreased the overhead between starting threads which reduced starvation.</w:t>
+      </w:r>
+      <w:r>
+        <w:t xml:space="preserve"> The limitations of this solution came when the program has a very high number of players or a pebble weight distribution which has a very high probability of creating 100 or from both, which could cause </w:t>
+      </w:r>
+      <w:proofErr w:type="gramStart"/>
+      <w:r>
+        <w:t>player’s</w:t>
+      </w:r>
+      <w:proofErr w:type="gramEnd"/>
+      <w:r>
+        <w:t xml:space="preserve"> to win and end the game before other player’s even got to draw their hands let alone perform their first draw and discard</w:t>
+      </w:r>
+      <w:r>
+        <w:t xml:space="preserve">. This </w:t>
+      </w:r>
+      <w:proofErr w:type="gramStart"/>
+      <w:r>
+        <w:t>lead</w:t>
+      </w:r>
+      <w:proofErr w:type="gramEnd"/>
+      <w:r>
+        <w:t xml:space="preserve"> to the creation of a few unique situations that still lead to starvation.</w:t>
+      </w:r>
+      <w:r>
+        <w:t xml:space="preserve"> We considered a more complex method to reduce starvation:</w:t>
+      </w:r>
+    </w:p>
+    <w:p>
+      <w:r>
+        <w:t xml:space="preserve">This involved using a counter in the while loop to count how many times a player has drawn and discard, we then would have a limit to this counter with an if statement where when the player has drawn/discarded “its fair share of pebbles” it would call a </w:t>
+      </w:r>
+      <w:proofErr w:type="spellStart"/>
+      <w:r>
+        <w:t>PebbleGame</w:t>
+      </w:r>
+      <w:proofErr w:type="spellEnd"/>
+      <w:r>
+        <w:t xml:space="preserve"> method</w:t>
+      </w:r>
+      <w:r>
+        <w:t>. This method</w:t>
+      </w:r>
+      <w:r>
+        <w:t xml:space="preserve"> </w:t>
+      </w:r>
+      <w:r>
+        <w:t>would</w:t>
+      </w:r>
+      <w:r>
+        <w:t xml:space="preserve"> utilize a priority queue </w:t>
+      </w:r>
+      <w:r>
+        <w:t xml:space="preserve">of threads </w:t>
+      </w:r>
+      <w:r>
+        <w:t xml:space="preserve">where pebbles are </w:t>
+      </w:r>
+      <w:proofErr w:type="gramStart"/>
+      <w:r>
+        <w:t>once</w:t>
+      </w:r>
+      <w:proofErr w:type="gramEnd"/>
+      <w:r>
+        <w:t xml:space="preserve"> </w:t>
+      </w:r>
+      <w:r>
+        <w:t>they have gone “too many times” are moved to the back</w:t>
+      </w:r>
+      <w:r>
+        <w:t xml:space="preserve"> </w:t>
+      </w:r>
+      <w:r>
+        <w:t>of. It would also use</w:t>
+      </w:r>
+      <w:r>
+        <w:t xml:space="preserve"> the join()/</w:t>
+      </w:r>
+      <w:proofErr w:type="gramStart"/>
+      <w:r>
+        <w:t>yield(</w:t>
+      </w:r>
+      <w:proofErr w:type="gramEnd"/>
+      <w:r>
+        <w:t>) methods to make a thread wait to go until after the current last player in the priority queue that it will now queue behind has been sent to the back of the queue</w:t>
+      </w:r>
+      <w:r>
+        <w:t>. This would stop any thread from getting too much an unequal amount of draw/</w:t>
+      </w:r>
+      <w:proofErr w:type="gramStart"/>
+      <w:r>
+        <w:t>discards</w:t>
+      </w:r>
+      <w:proofErr w:type="gramEnd"/>
+      <w:r>
+        <w:t xml:space="preserve"> hence reducing starvation. A limitation of this would be that with this arbitrary counter, what could be considered fair would change depending on the number of players, we found a solution for this as well in creating the limit for the counter using an algorithm calculated off the number of players input to play the game.</w:t>
+      </w:r>
+    </w:p>
+    <w:p>
+      <w:r>
+        <w:t xml:space="preserve">However, we still decided not to implement this solution to starvation. The reason being that although it would somewhat prevent players from winning before others had drawn their hands, it was still possible for with very large number of players/extremely high probability of making 100 pebble distributions that a player would win with their </w:t>
+      </w:r>
+      <w:proofErr w:type="gramStart"/>
+      <w:r>
+        <w:t>first hand</w:t>
+      </w:r>
+      <w:proofErr w:type="gramEnd"/>
+      <w:r>
+        <w:t xml:space="preserve"> drawn, without drawing/discarding a single pebble and hen</w:t>
+      </w:r>
+      <w:r>
+        <w:t>ce the same limitation may only have been reduced slightly and very much is still a problem.</w:t>
+      </w:r>
+      <w:r>
+        <w:t xml:space="preserve"> </w:t>
+      </w:r>
+      <w:proofErr w:type="gramStart"/>
+      <w:r>
+        <w:t>Therefore</w:t>
+      </w:r>
+      <w:proofErr w:type="gramEnd"/>
+      <w:r>
+        <w:t xml:space="preserve"> we decided that all the extra overhead required and the additional complexity added to the code would in most cases still outweigh the benefits of this more controlled method of avoiding starvation</w:t>
+      </w:r>
+      <w:r>
+        <w:t xml:space="preserve"> </w:t>
+      </w:r>
+      <w:r>
+        <w:t xml:space="preserve">(this </w:t>
+      </w:r>
+      <w:r>
+        <w:t>due to the fact that</w:t>
+      </w:r>
+      <w:r>
+        <w:t xml:space="preserve"> we both deduced it was most likely that/that </w:t>
+      </w:r>
+      <w:r>
+        <w:t>all the cases we observed of starvation</w:t>
+      </w:r>
+      <w:r>
+        <w:t xml:space="preserve"> </w:t>
+      </w:r>
+      <w:r>
+        <w:t>occurred in the extreme cases that are still a limitation of this more complex solution). Hence,</w:t>
+      </w:r>
+      <w:r>
+        <w:t xml:space="preserve"> we chose not to implement it after </w:t>
+      </w:r>
+      <w:r>
+        <w:t xml:space="preserve">having </w:t>
+      </w:r>
+      <w:r>
+        <w:t>a</w:t>
+      </w:r>
+      <w:r>
+        <w:t xml:space="preserve"> few</w:t>
+      </w:r>
+      <w:r>
+        <w:t xml:space="preserve"> </w:t>
+      </w:r>
+      <w:r>
+        <w:t xml:space="preserve">discussions on </w:t>
+      </w:r>
+      <w:r>
+        <w:t xml:space="preserve">how we would deal with starvation and how much it would be </w:t>
+      </w:r>
+      <w:r>
+        <w:t>affecting</w:t>
+      </w:r>
+      <w:r>
+        <w:t xml:space="preserve"> the game.</w:t>
+      </w:r>
+    </w:p>
     <w:sectPr>
       <w:pgSz w:w="11906" w:h="16838"/>
       <w:pgMar w:top="1134" w:right="1134" w:bottom="1134" w:left="1134" w:header="709" w:footer="709" w:gutter="0"/>

</xml_diff>